<commit_message>
Update CENG0038 Meeting report 5.docx
</commit_message>
<xml_diff>
--- a/Research Project/Meeting Notes/CENG0038 Meeting report 5.docx
+++ b/Research Project/Meeting Notes/CENG0038 Meeting report 5.docx
@@ -707,6 +707,28 @@
             <w:r>
               <w:rPr>
                 <w:rFonts w:asciiTheme="minorHAnsi" w:hAnsiTheme="minorHAnsi" w:cstheme="minorHAnsi"/>
+                <w:bCs/>
+              </w:rPr>
+              <w:t>Data: Need more datapoints to calculate autocorrelation function because accuracy decreases with increased lag</w:t>
+            </w:r>
+            <w:bookmarkStart w:id="0" w:name="_GoBack"/>
+            <w:bookmarkEnd w:id="0"/>
+          </w:p>
+          <w:p>
+            <w:pPr>
+              <w:pStyle w:val="ListParagraph"/>
+              <w:numPr>
+                <w:ilvl w:val="0"/>
+                <w:numId w:val="1"/>
+              </w:numPr>
+              <w:rPr>
+                <w:rFonts w:asciiTheme="minorHAnsi" w:hAnsiTheme="minorHAnsi" w:cstheme="minorHAnsi"/>
+                <w:bCs/>
+              </w:rPr>
+            </w:pPr>
+            <w:r>
+              <w:rPr>
+                <w:rFonts w:asciiTheme="minorHAnsi" w:hAnsiTheme="minorHAnsi" w:cstheme="minorHAnsi"/>
               </w:rPr>
               <w:t>Meeting forms procedure</w:t>
             </w:r>
@@ -1000,8 +1022,6 @@
               </w:rPr>
               <w:t>Items for discussion at this meeting:</w:t>
             </w:r>
-            <w:bookmarkStart w:id="0" w:name="_GoBack"/>
-            <w:bookmarkEnd w:id="0"/>
           </w:p>
         </w:tc>
       </w:tr>
@@ -1024,6 +1044,7 @@
         <w:rPr>
           <w:rFonts w:asciiTheme="minorHAnsi" w:hAnsiTheme="minorHAnsi" w:cstheme="minorHAnsi"/>
         </w:rPr>
+        <w:lastRenderedPageBreak/>
         <w:t xml:space="preserve">Student </w:t>
       </w:r>
       <w:proofErr w:type="gramStart"/>

</xml_diff>